<commit_message>
improved board and GUI style.
</commit_message>
<xml_diff>
--- a/CS449Sprint0.docx
+++ b/CS449Sprint0.docx
@@ -700,6 +700,14 @@
                 <w:szCs w:val="21"/>
               </w:rPr>
             </w:pPr>
+            <w:r>
+              <w:rPr>
+                <w:rFonts w:ascii="Times New Roman" w:hAnsi="Times New Roman" w:cs="Times New Roman"/>
+                <w:sz w:val="21"/>
+                <w:szCs w:val="21"/>
+              </w:rPr>
+              <w:t>Using FXML methods for creating the GUI</w:t>
+            </w:r>
           </w:p>
         </w:tc>
       </w:tr>
@@ -1131,9 +1139,142 @@
         <w:pStyle w:val="ListParagraph"/>
         <w:rPr>
           <w:rFonts w:ascii="Times New Roman" w:hAnsi="Times New Roman" w:cs="Times New Roman"/>
+          <w:bCs/>
+        </w:rPr>
+      </w:pPr>
+      <w:r>
+        <w:rPr>
+          <w:rFonts w:ascii="Times New Roman" w:hAnsi="Times New Roman" w:cs="Times New Roman"/>
+          <w:bCs/>
+        </w:rPr>
+        <w:lastRenderedPageBreak/>
+        <w:drawing>
+          <wp:inline distT="0" distB="0" distL="0" distR="0" wp14:anchorId="69130BA7" wp14:editId="123A5C5A">
+            <wp:extent cx="5684100" cy="3990975"/>
+            <wp:effectExtent l="0" t="0" r="0" b="0"/>
+            <wp:docPr id="1" name="Picture 1" descr="Table&#10;&#10;Description automatically generated with medium confidence"/>
+            <wp:cNvGraphicFramePr>
+              <a:graphicFrameLocks xmlns:a="http://schemas.openxmlformats.org/drawingml/2006/main" noChangeAspect="1"/>
+            </wp:cNvGraphicFramePr>
+            <a:graphic xmlns:a="http://schemas.openxmlformats.org/drawingml/2006/main">
+              <a:graphicData uri="http://schemas.openxmlformats.org/drawingml/2006/picture">
+                <pic:pic xmlns:pic="http://schemas.openxmlformats.org/drawingml/2006/picture">
+                  <pic:nvPicPr>
+                    <pic:cNvPr id="1" name="Picture 1" descr="Table&#10;&#10;Description automatically generated with medium confidence"/>
+                    <pic:cNvPicPr/>
+                  </pic:nvPicPr>
+                  <pic:blipFill>
+                    <a:blip r:embed="rId8"/>
+                    <a:stretch>
+                      <a:fillRect/>
+                    </a:stretch>
+                  </pic:blipFill>
+                  <pic:spPr>
+                    <a:xfrm>
+                      <a:off x="0" y="0"/>
+                      <a:ext cx="5689298" cy="3994625"/>
+                    </a:xfrm>
+                    <a:prstGeom prst="rect">
+                      <a:avLst/>
+                    </a:prstGeom>
+                  </pic:spPr>
+                </pic:pic>
+              </a:graphicData>
+            </a:graphic>
+          </wp:inline>
+        </w:drawing>
+      </w:r>
+    </w:p>
+    <w:p>
+      <w:pPr>
+        <w:pStyle w:val="ListParagraph"/>
+        <w:rPr>
+          <w:rFonts w:ascii="Times New Roman" w:hAnsi="Times New Roman" w:cs="Times New Roman"/>
           <w:b/>
         </w:rPr>
       </w:pPr>
+      <w:r>
+        <w:rPr>
+          <w:rFonts w:ascii="Times New Roman" w:hAnsi="Times New Roman" w:cs="Times New Roman"/>
+          <w:sz w:val="20"/>
+        </w:rPr>
+        <w:drawing>
+          <wp:inline distT="0" distB="0" distL="0" distR="0" wp14:anchorId="1F5243F5" wp14:editId="4D6FE4D3">
+            <wp:extent cx="2590800" cy="4984973"/>
+            <wp:effectExtent l="0" t="0" r="0" b="6350"/>
+            <wp:docPr id="2" name="Picture 2" descr="Text&#10;&#10;Description automatically generated"/>
+            <wp:cNvGraphicFramePr>
+              <a:graphicFrameLocks xmlns:a="http://schemas.openxmlformats.org/drawingml/2006/main" noChangeAspect="1"/>
+            </wp:cNvGraphicFramePr>
+            <a:graphic xmlns:a="http://schemas.openxmlformats.org/drawingml/2006/main">
+              <a:graphicData uri="http://schemas.openxmlformats.org/drawingml/2006/picture">
+                <pic:pic xmlns:pic="http://schemas.openxmlformats.org/drawingml/2006/picture">
+                  <pic:nvPicPr>
+                    <pic:cNvPr id="2" name="Picture 2" descr="Text&#10;&#10;Description automatically generated"/>
+                    <pic:cNvPicPr/>
+                  </pic:nvPicPr>
+                  <pic:blipFill>
+                    <a:blip r:embed="rId9"/>
+                    <a:stretch>
+                      <a:fillRect/>
+                    </a:stretch>
+                  </pic:blipFill>
+                  <pic:spPr>
+                    <a:xfrm>
+                      <a:off x="0" y="0"/>
+                      <a:ext cx="2613647" cy="5028933"/>
+                    </a:xfrm>
+                    <a:prstGeom prst="rect">
+                      <a:avLst/>
+                    </a:prstGeom>
+                  </pic:spPr>
+                </pic:pic>
+              </a:graphicData>
+            </a:graphic>
+          </wp:inline>
+        </w:drawing>
+      </w:r>
+      <w:r>
+        <w:rPr>
+          <w:rFonts w:ascii="Times New Roman" w:hAnsi="Times New Roman" w:cs="Times New Roman"/>
+          <w:b/>
+        </w:rPr>
+        <w:drawing>
+          <wp:inline distT="0" distB="0" distL="0" distR="0" wp14:anchorId="6DF38B71" wp14:editId="04A5ECE1">
+            <wp:extent cx="2405725" cy="4822166"/>
+            <wp:effectExtent l="0" t="0" r="0" b="0"/>
+            <wp:docPr id="3" name="Picture 3"/>
+            <wp:cNvGraphicFramePr>
+              <a:graphicFrameLocks xmlns:a="http://schemas.openxmlformats.org/drawingml/2006/main" noChangeAspect="1"/>
+            </wp:cNvGraphicFramePr>
+            <a:graphic xmlns:a="http://schemas.openxmlformats.org/drawingml/2006/main">
+              <a:graphicData uri="http://schemas.openxmlformats.org/drawingml/2006/picture">
+                <pic:pic xmlns:pic="http://schemas.openxmlformats.org/drawingml/2006/picture">
+                  <pic:nvPicPr>
+                    <pic:cNvPr id="1" name=""/>
+                    <pic:cNvPicPr/>
+                  </pic:nvPicPr>
+                  <pic:blipFill>
+                    <a:blip r:embed="rId10"/>
+                    <a:stretch>
+                      <a:fillRect/>
+                    </a:stretch>
+                  </pic:blipFill>
+                  <pic:spPr>
+                    <a:xfrm>
+                      <a:off x="0" y="0"/>
+                      <a:ext cx="2412322" cy="4835389"/>
+                    </a:xfrm>
+                    <a:prstGeom prst="rect">
+                      <a:avLst/>
+                    </a:prstGeom>
+                  </pic:spPr>
+                </pic:pic>
+              </a:graphicData>
+            </a:graphic>
+          </wp:inline>
+        </w:drawing>
+      </w:r>
     </w:p>
     <w:p>
       <w:pPr>

</xml_diff>